<commit_message>
Updated a lot of things
- Updated Inventory
- Updated GUI
- Updated Inventory display
- Updated movement in inventory
- Added Elemental System init
- Added Cursor for no weapon
- Added other little changes
- Renamed some sprites
</commit_message>
<xml_diff>
--- a/Elemental Combo's.docx
+++ b/Elemental Combo's.docx
@@ -145,6 +145,11 @@
         <w:pStyle w:val="Geenafstand"/>
         <w:jc w:val="center"/>
       </w:pPr>
+      <w:r>
+        <w:t>Death</w:t>
+      </w:r>
+      <w:bookmarkStart w:id="0" w:name="_GoBack"/>
+      <w:bookmarkEnd w:id="0"/>
     </w:p>
     <w:p>
       <w:pPr>
@@ -160,8 +165,6 @@
       <w:r>
         <w:t>Order</w:t>
       </w:r>
-      <w:bookmarkStart w:id="0" w:name="_GoBack"/>
-      <w:bookmarkEnd w:id="0"/>
     </w:p>
     <w:p>
       <w:pPr>
@@ -999,10 +1002,7 @@
         <w:pStyle w:val="Geenafstand"/>
       </w:pPr>
       <w:r>
-        <w:t>Fire</w:t>
-      </w:r>
-      <w:r>
-        <w:t xml:space="preserve"> – </w:t>
+        <w:t xml:space="preserve">Fire – </w:t>
       </w:r>
       <w:proofErr w:type="spellStart"/>
       <w:r>
@@ -1026,10 +1026,7 @@
         <w:pStyle w:val="Geenafstand"/>
       </w:pPr>
       <w:r>
-        <w:t>Water</w:t>
-      </w:r>
-      <w:r>
-        <w:t xml:space="preserve"> – </w:t>
+        <w:t xml:space="preserve">Water – </w:t>
       </w:r>
       <w:proofErr w:type="spellStart"/>
       <w:r>
@@ -1053,10 +1050,7 @@
         <w:pStyle w:val="Geenafstand"/>
       </w:pPr>
       <w:r>
-        <w:t>Earth</w:t>
-      </w:r>
-      <w:r>
-        <w:t xml:space="preserve"> – </w:t>
+        <w:t xml:space="preserve">Earth – </w:t>
       </w:r>
       <w:proofErr w:type="spellStart"/>
       <w:r>
@@ -1077,26 +1071,20 @@
         <w:pStyle w:val="Geenafstand"/>
       </w:pPr>
       <w:r>
-        <w:t>Electro</w:t>
-      </w:r>
-      <w:r>
-        <w:t xml:space="preserve"> – Zorgt dat ze niet kunnen aanvallen</w:t>
-      </w:r>
-    </w:p>
-    <w:p>
-      <w:pPr>
-        <w:pStyle w:val="Geenafstand"/>
-      </w:pPr>
-    </w:p>
-    <w:p>
-      <w:pPr>
-        <w:pStyle w:val="Geenafstand"/>
-      </w:pPr>
-      <w:r>
-        <w:t>Wind</w:t>
-      </w:r>
-      <w:r>
-        <w:t xml:space="preserve"> – </w:t>
+        <w:t>Electro – Zorgt dat ze niet kunnen aanvallen</w:t>
+      </w:r>
+    </w:p>
+    <w:p>
+      <w:pPr>
+        <w:pStyle w:val="Geenafstand"/>
+      </w:pPr>
+    </w:p>
+    <w:p>
+      <w:pPr>
+        <w:pStyle w:val="Geenafstand"/>
+      </w:pPr>
+      <w:r>
+        <w:t xml:space="preserve">Wind – </w:t>
       </w:r>
       <w:proofErr w:type="spellStart"/>
       <w:r>
@@ -1117,10 +1105,7 @@
         <w:pStyle w:val="Geenafstand"/>
       </w:pPr>
       <w:r>
-        <w:t>Death</w:t>
-      </w:r>
-      <w:r>
-        <w:t xml:space="preserve"> – </w:t>
+        <w:t xml:space="preserve">Death – </w:t>
       </w:r>
       <w:proofErr w:type="spellStart"/>
       <w:r>
@@ -1141,10 +1126,7 @@
         <w:pStyle w:val="Geenafstand"/>
       </w:pPr>
       <w:r>
-        <w:t>Life</w:t>
-      </w:r>
-      <w:r>
-        <w:t xml:space="preserve"> – </w:t>
+        <w:t xml:space="preserve">Life – </w:t>
       </w:r>
       <w:proofErr w:type="spellStart"/>
       <w:r>

</xml_diff>